<commit_message>
feat: informações mais detalhadas ao relatório
</commit_message>
<xml_diff>
--- a/Documentação do Teste a Resoluti.docx
+++ b/Documentação do Teste a Resoluti.docx
@@ -1173,8 +1173,172 @@
         <w:t>Tela de lista de usuários</w:t>
       </w:r>
     </w:p>
+    <w:p>
+      <w:pPr>
+        <w:rPr>
+          <w:rFonts w:ascii="Times New Roman" w:hAnsi="Times New Roman" w:cs="Times New Roman"/>
+          <w:sz w:val="24"/>
+          <w:szCs w:val="24"/>
+          <w:lang w:val="pt-PT"/>
+        </w:rPr>
+      </w:pPr>
+      <w:r>
+        <w:rPr>
+          <w:rFonts w:ascii="Times New Roman" w:hAnsi="Times New Roman" w:cs="Times New Roman"/>
+          <w:sz w:val="24"/>
+          <w:szCs w:val="24"/>
+          <w:lang w:val="pt-PT"/>
+        </w:rPr>
+        <w:lastRenderedPageBreak/>
+        <w:t>Para o login tem dois usuários semeados / criados quando se gera a migration que são:</w:t>
+      </w:r>
+    </w:p>
+    <w:p>
+      <w:pPr>
+        <w:rPr>
+          <w:rFonts w:ascii="Times New Roman" w:hAnsi="Times New Roman" w:cs="Times New Roman"/>
+          <w:sz w:val="24"/>
+          <w:szCs w:val="24"/>
+          <w:lang w:val="en-US"/>
+        </w:rPr>
+      </w:pPr>
+      <w:r>
+        <w:rPr>
+          <w:rFonts w:ascii="Times New Roman" w:hAnsi="Times New Roman" w:cs="Times New Roman"/>
+          <w:sz w:val="24"/>
+          <w:szCs w:val="24"/>
+          <w:lang w:val="en-US"/>
+        </w:rPr>
+        <w:t>Email:</w:t>
+      </w:r>
+      <w:r>
+        <w:rPr>
+          <w:rFonts w:ascii="Cascadia Mono" w:hAnsi="Cascadia Mono" w:cs="Cascadia Mono"/>
+          <w:kern w:val="0"/>
+          <w:sz w:val="19"/>
+          <w:szCs w:val="19"/>
+        </w:rPr>
+        <w:t xml:space="preserve"> </w:t>
+      </w:r>
+      <w:hyperlink r:id="rId10" w:history="1">
+        <w:r>
+          <w:rPr>
+            <w:rStyle w:val="Hiperligao"/>
+            <w:rFonts w:ascii="Cascadia Mono" w:hAnsi="Cascadia Mono" w:cs="Cascadia Mono"/>
+            <w:kern w:val="0"/>
+            <w:sz w:val="19"/>
+            <w:szCs w:val="19"/>
+          </w:rPr>
+          <w:t>admin@gmail.com</w:t>
+        </w:r>
+      </w:hyperlink>
+    </w:p>
+    <w:p>
+      <w:pPr>
+        <w:rPr>
+          <w:rFonts w:ascii="Cascadia Mono" w:hAnsi="Cascadia Mono" w:cs="Cascadia Mono"/>
+          <w:kern w:val="0"/>
+          <w:sz w:val="19"/>
+          <w:szCs w:val="19"/>
+        </w:rPr>
+      </w:pPr>
+      <w:r>
+        <w:rPr>
+          <w:rFonts w:ascii="Times New Roman" w:hAnsi="Times New Roman" w:cs="Times New Roman"/>
+          <w:sz w:val="24"/>
+          <w:szCs w:val="24"/>
+          <w:lang w:val="en-US"/>
+        </w:rPr>
+        <w:t>Senha: 123</w:t>
+      </w:r>
+    </w:p>
+    <w:p>
+      <w:pPr>
+        <w:rPr>
+          <w:rFonts w:ascii="Cascadia Mono" w:hAnsi="Cascadia Mono" w:cs="Cascadia Mono"/>
+          <w:color w:val="A31515"/>
+          <w:kern w:val="0"/>
+          <w:sz w:val="19"/>
+          <w:szCs w:val="19"/>
+        </w:rPr>
+      </w:pPr>
+      <w:r>
+        <w:rPr>
+          <w:rFonts w:ascii="Cascadia Mono" w:hAnsi="Cascadia Mono" w:cs="Cascadia Mono"/>
+          <w:kern w:val="0"/>
+          <w:sz w:val="19"/>
+          <w:szCs w:val="19"/>
+          <w:lang w:val="pt-PT"/>
+        </w:rPr>
+        <w:t xml:space="preserve">Email: </w:t>
+      </w:r>
+      <w:hyperlink r:id="rId11" w:history="1">
+        <w:r>
+          <w:rPr>
+            <w:rStyle w:val="Hiperligao"/>
+            <w:rFonts w:ascii="Cascadia Mono" w:hAnsi="Cascadia Mono" w:cs="Cascadia Mono"/>
+            <w:kern w:val="0"/>
+            <w:sz w:val="19"/>
+            <w:szCs w:val="19"/>
+          </w:rPr>
+          <w:t>lucas@gmail.com</w:t>
+        </w:r>
+      </w:hyperlink>
+    </w:p>
+    <w:p>
+      <w:pPr>
+        <w:rPr>
+          <w:rFonts w:ascii="Cascadia Mono" w:hAnsi="Cascadia Mono" w:cs="Cascadia Mono"/>
+          <w:kern w:val="0"/>
+          <w:sz w:val="19"/>
+          <w:szCs w:val="19"/>
+          <w:lang w:val="pt-PT"/>
+        </w:rPr>
+      </w:pPr>
+      <w:r>
+        <w:rPr>
+          <w:rFonts w:ascii="Cascadia Mono" w:hAnsi="Cascadia Mono" w:cs="Cascadia Mono"/>
+          <w:kern w:val="0"/>
+          <w:sz w:val="19"/>
+          <w:szCs w:val="19"/>
+          <w:lang w:val="pt-PT"/>
+        </w:rPr>
+        <w:t>Senha:123</w:t>
+      </w:r>
+    </w:p>
+    <w:p>
+      <w:pPr>
+        <w:rPr>
+          <w:rFonts w:ascii="Cascadia Mono" w:hAnsi="Cascadia Mono" w:cs="Cascadia Mono"/>
+          <w:kern w:val="0"/>
+          <w:sz w:val="19"/>
+          <w:szCs w:val="19"/>
+          <w:lang w:val="pt-PT"/>
+        </w:rPr>
+      </w:pPr>
+      <w:r>
+        <w:rPr>
+          <w:rFonts w:ascii="Cascadia Mono" w:hAnsi="Cascadia Mono" w:cs="Cascadia Mono"/>
+          <w:kern w:val="0"/>
+          <w:sz w:val="19"/>
+          <w:szCs w:val="19"/>
+          <w:lang w:val="pt-PT"/>
+        </w:rPr>
+        <w:t>Obs: Como é apenas um teste não achei necessidade de encriptar a senha.</w:t>
+      </w:r>
+    </w:p>
+    <w:p>
+      <w:pPr>
+        <w:rPr>
+          <w:rFonts w:ascii="Times New Roman" w:hAnsi="Times New Roman" w:cs="Times New Roman"/>
+          <w:sz w:val="24"/>
+          <w:szCs w:val="24"/>
+          <w:lang w:val="pt-PT"/>
+        </w:rPr>
+      </w:pPr>
+    </w:p>
     <w:sectPr>
-      <w:headerReference w:type="default" r:id="rId10"/>
+      <w:headerReference w:type="default" r:id="rId12"/>
       <w:pgSz w:w="11906" w:h="16838"/>
       <w:pgMar w:top="1417" w:right="1701" w:bottom="1417" w:left="1701" w:header="708" w:footer="708" w:gutter="0"/>
       <w:cols w:space="708"/>
@@ -1725,6 +1889,29 @@
     <w:uiPriority w:val="99"/>
     <w:rsid w:val="00770249"/>
   </w:style>
+  <w:style w:type="character" w:styleId="Hiperligao">
+    <w:name w:val="Hyperlink"/>
+    <w:basedOn w:val="Tipodeletrapredefinidodopargrafo"/>
+    <w:uiPriority w:val="99"/>
+    <w:unhideWhenUsed/>
+    <w:rsid w:val="00160A53"/>
+    <w:rPr>
+      <w:color w:val="0563C1" w:themeColor="hyperlink"/>
+      <w:u w:val="single"/>
+    </w:rPr>
+  </w:style>
+  <w:style w:type="character" w:styleId="MenoNoResolvida">
+    <w:name w:val="Unresolved Mention"/>
+    <w:basedOn w:val="Tipodeletrapredefinidodopargrafo"/>
+    <w:uiPriority w:val="99"/>
+    <w:semiHidden/>
+    <w:unhideWhenUsed/>
+    <w:rsid w:val="00160A53"/>
+    <w:rPr>
+      <w:color w:val="605E5C"/>
+      <w:shd w:val="clear" w:color="auto" w:fill="E1DFDD"/>
+    </w:rPr>
+  </w:style>
 </w:styles>
 </file>
 

</xml_diff>

<commit_message>
atualização das informações do relatório
</commit_message>
<xml_diff>
--- a/Documentação do Teste a Resoluti.docx
+++ b/Documentação do Teste a Resoluti.docx
@@ -1268,7 +1268,7 @@
           <w:kern w:val="0"/>
           <w:sz w:val="19"/>
           <w:szCs w:val="19"/>
-          <w:lang w:val="pt-PT"/>
+          <w:lang w:val="en-US"/>
         </w:rPr>
         <w:t xml:space="preserve">Email: </w:t>
       </w:r>
@@ -1292,7 +1292,7 @@
           <w:kern w:val="0"/>
           <w:sz w:val="19"/>
           <w:szCs w:val="19"/>
-          <w:lang w:val="pt-PT"/>
+          <w:lang w:val="en-US"/>
         </w:rPr>
       </w:pPr>
       <w:r>
@@ -1301,7 +1301,7 @@
           <w:kern w:val="0"/>
           <w:sz w:val="19"/>
           <w:szCs w:val="19"/>
-          <w:lang w:val="pt-PT"/>
+          <w:lang w:val="en-US"/>
         </w:rPr>
         <w:t>Senha:123</w:t>
       </w:r>
@@ -1337,8 +1337,186 @@
         </w:rPr>
       </w:pPr>
     </w:p>
+    <w:p>
+      <w:pPr>
+        <w:rPr>
+          <w:rFonts w:ascii="Times New Roman" w:hAnsi="Times New Roman" w:cs="Times New Roman"/>
+          <w:b/>
+          <w:bCs/>
+          <w:sz w:val="24"/>
+          <w:szCs w:val="24"/>
+          <w:lang w:val="pt-PT"/>
+        </w:rPr>
+      </w:pPr>
+      <w:r>
+        <w:rPr>
+          <w:rFonts w:ascii="Times New Roman" w:hAnsi="Times New Roman" w:cs="Times New Roman"/>
+          <w:sz w:val="24"/>
+          <w:szCs w:val="24"/>
+          <w:lang w:val="pt-PT"/>
+        </w:rPr>
+        <w:t xml:space="preserve">O banco de dados usado no projeto é o </w:t>
+      </w:r>
+      <w:r>
+        <w:rPr>
+          <w:rFonts w:ascii="Times New Roman" w:hAnsi="Times New Roman" w:cs="Times New Roman"/>
+          <w:b/>
+          <w:bCs/>
+          <w:sz w:val="24"/>
+          <w:szCs w:val="24"/>
+          <w:lang w:val="pt-PT"/>
+        </w:rPr>
+        <w:t>Sql</w:t>
+      </w:r>
+      <w:r>
+        <w:rPr>
+          <w:rFonts w:ascii="Times New Roman" w:hAnsi="Times New Roman" w:cs="Times New Roman"/>
+          <w:b/>
+          <w:bCs/>
+          <w:sz w:val="24"/>
+          <w:szCs w:val="24"/>
+          <w:lang w:val="pt-PT"/>
+        </w:rPr>
+        <w:t xml:space="preserve"> </w:t>
+      </w:r>
+      <w:r>
+        <w:rPr>
+          <w:rFonts w:ascii="Times New Roman" w:hAnsi="Times New Roman" w:cs="Times New Roman"/>
+          <w:b/>
+          <w:bCs/>
+          <w:sz w:val="24"/>
+          <w:szCs w:val="24"/>
+          <w:lang w:val="pt-PT"/>
+        </w:rPr>
+        <w:t>Server</w:t>
+      </w:r>
+      <w:r>
+        <w:rPr>
+          <w:rFonts w:ascii="Times New Roman" w:hAnsi="Times New Roman" w:cs="Times New Roman"/>
+          <w:b/>
+          <w:bCs/>
+          <w:sz w:val="24"/>
+          <w:szCs w:val="24"/>
+          <w:lang w:val="pt-PT"/>
+        </w:rPr>
+        <w:t>,  versão do Sql Server Manangemnet studio é a 19</w:t>
+      </w:r>
+    </w:p>
+    <w:p>
+      <w:pPr>
+        <w:jc w:val="center"/>
+        <w:rPr>
+          <w:rFonts w:ascii="Times New Roman" w:hAnsi="Times New Roman" w:cs="Times New Roman"/>
+          <w:sz w:val="24"/>
+          <w:szCs w:val="24"/>
+          <w:lang w:val="pt-PT"/>
+        </w:rPr>
+      </w:pPr>
+      <w:r>
+        <w:rPr>
+          <w:rFonts w:ascii="Times New Roman" w:hAnsi="Times New Roman" w:cs="Times New Roman"/>
+          <w:sz w:val="24"/>
+          <w:szCs w:val="24"/>
+          <w:lang w:val="pt-PT"/>
+        </w:rPr>
+        <w:t xml:space="preserve">As tabelas do projeto </w:t>
+      </w:r>
+      <w:r>
+        <w:rPr>
+          <w:rFonts w:ascii="Times New Roman" w:hAnsi="Times New Roman" w:cs="Times New Roman"/>
+          <w:sz w:val="24"/>
+          <w:szCs w:val="24"/>
+          <w:lang w:val="pt-PT"/>
+        </w:rPr>
+        <w:t xml:space="preserve"> e a base de dados</w:t>
+      </w:r>
+    </w:p>
+    <w:p>
+      <w:pPr>
+        <w:rPr>
+          <w:rFonts w:ascii="Times New Roman" w:hAnsi="Times New Roman" w:cs="Times New Roman"/>
+          <w:b/>
+          <w:bCs/>
+          <w:sz w:val="24"/>
+          <w:szCs w:val="24"/>
+          <w:lang w:val="pt-PT"/>
+        </w:rPr>
+      </w:pPr>
+    </w:p>
+    <w:p>
+      <w:pPr>
+        <w:jc w:val="center"/>
+        <w:rPr>
+          <w:rFonts w:ascii="Times New Roman" w:hAnsi="Times New Roman" w:cs="Times New Roman"/>
+          <w:sz w:val="24"/>
+          <w:szCs w:val="24"/>
+          <w:lang w:val="pt-PT"/>
+        </w:rPr>
+      </w:pPr>
+      <w:r>
+        <w:rPr>
+          <w:noProof/>
+        </w:rPr>
+        <w:drawing>
+          <wp:inline distT="0" distB="0" distL="0" distR="0" wp14:anchorId="3CB2B73B" wp14:editId="2F2C212F">
+            <wp:extent cx="3095625" cy="4171950"/>
+            <wp:effectExtent l="0" t="0" r="9525" b="0"/>
+            <wp:docPr id="748544841" name="Imagem 1"/>
+            <wp:cNvGraphicFramePr>
+              <a:graphicFrameLocks xmlns:a="http://schemas.openxmlformats.org/drawingml/2006/main" noChangeAspect="1"/>
+            </wp:cNvGraphicFramePr>
+            <a:graphic xmlns:a="http://schemas.openxmlformats.org/drawingml/2006/main">
+              <a:graphicData uri="http://schemas.openxmlformats.org/drawingml/2006/picture">
+                <pic:pic xmlns:pic="http://schemas.openxmlformats.org/drawingml/2006/picture">
+                  <pic:nvPicPr>
+                    <pic:cNvPr id="748544841" name=""/>
+                    <pic:cNvPicPr/>
+                  </pic:nvPicPr>
+                  <pic:blipFill>
+                    <a:blip r:embed="rId12"/>
+                    <a:stretch>
+                      <a:fillRect/>
+                    </a:stretch>
+                  </pic:blipFill>
+                  <pic:spPr>
+                    <a:xfrm>
+                      <a:off x="0" y="0"/>
+                      <a:ext cx="3095625" cy="4171950"/>
+                    </a:xfrm>
+                    <a:prstGeom prst="rect">
+                      <a:avLst/>
+                    </a:prstGeom>
+                  </pic:spPr>
+                </pic:pic>
+              </a:graphicData>
+            </a:graphic>
+          </wp:inline>
+        </w:drawing>
+      </w:r>
+    </w:p>
+    <w:p>
+      <w:pPr>
+        <w:jc w:val="center"/>
+        <w:rPr>
+          <w:rFonts w:ascii="Times New Roman" w:hAnsi="Times New Roman" w:cs="Times New Roman"/>
+          <w:sz w:val="24"/>
+          <w:szCs w:val="24"/>
+          <w:lang w:val="pt-PT"/>
+        </w:rPr>
+      </w:pPr>
+    </w:p>
+    <w:p>
+      <w:pPr>
+        <w:rPr>
+          <w:rFonts w:ascii="Times New Roman" w:hAnsi="Times New Roman" w:cs="Times New Roman"/>
+          <w:sz w:val="24"/>
+          <w:szCs w:val="24"/>
+          <w:lang w:val="pt-PT"/>
+        </w:rPr>
+      </w:pPr>
+    </w:p>
     <w:sectPr>
-      <w:headerReference w:type="default" r:id="rId12"/>
+      <w:headerReference w:type="default" r:id="rId13"/>
       <w:pgSz w:w="11906" w:h="16838"/>
       <w:pgMar w:top="1417" w:right="1701" w:bottom="1417" w:left="1701" w:header="708" w:footer="708" w:gutter="0"/>
       <w:cols w:space="708"/>

</xml_diff>